<commit_message>
Resolved Conflit in github
</commit_message>
<xml_diff>
--- a/PAPER/2023-10-04-International_Journal_of_Rock_Mechanics_and_Mining_Sciences/Paper/Highlights.docx
+++ b/PAPER/2023-10-04-International_Journal_of_Rock_Mechanics_and_Mining_Sciences/Paper/Highlights.docx
@@ -46,22 +46,14 @@
     </w:p>
     <w:p>
       <w:r>
-        <w:t>4</w:t>
-      </w:r>
-      <w:r>
-        <w:t xml:space="preserve">) </w:t>
-      </w:r>
-      <w:r>
-        <w:t xml:space="preserve">The effect of the gallery extends into the tunnel up to 4 </w:t>
-      </w:r>
-      <w:proofErr w:type="gramStart"/>
-      <w:r>
-        <w:t>radi</w:t>
-      </w:r>
-      <w:r>
-        <w:t>us</w:t>
-      </w:r>
-      <w:proofErr w:type="gramEnd"/>
+        <w:t xml:space="preserve">4) </w:t>
+      </w:r>
+      <w:r>
+        <w:t>The effect of the gallery extends into the tunnel up to 4 radi</w:t>
+      </w:r>
+      <w:r>
+        <w:t>i</w:t>
+      </w:r>
       <w:r>
         <w:t xml:space="preserve"> from its axis.</w:t>
       </w:r>
@@ -71,15 +63,7 @@
         <w:t xml:space="preserve">5) </w:t>
       </w:r>
       <w:r>
-        <w:t xml:space="preserve">The proximity of the tunnels induces the </w:t>
-      </w:r>
-      <w:proofErr w:type="spellStart"/>
-      <w:r>
-        <w:t>ovalization</w:t>
-      </w:r>
-      <w:proofErr w:type="spellEnd"/>
-      <w:r>
-        <w:t xml:space="preserve"> of the tunnel wall</w:t>
+        <w:t>The proximity of the tunnels induces the ovalization of the tunnel wall</w:t>
       </w:r>
       <w:r>
         <w:t>.</w:t>

</xml_diff>